<commit_message>
Added links to the demo video
link to the demo video
</commit_message>
<xml_diff>
--- a/BigData_final_report_v6_201412-4.docx
+++ b/BigData_final_report_v6_201412-4.docx
@@ -4520,13 +4520,25 @@
         </w:rPr>
         <w:t xml:space="preserve"> Enrichment Analysis (</w:t>
       </w:r>
-      <w:r>
-        <w:rPr>
-          <w:rFonts w:eastAsiaTheme="minorEastAsia"/>
-          <w:lang w:eastAsia="zh-TW"/>
-        </w:rPr>
-        <w:t>http://geneontology.org/</w:t>
-      </w:r>
+      <w:hyperlink r:id="rId9" w:history="1">
+        <w:r>
+          <w:rPr>
+            <w:rStyle w:val="ad"/>
+            <w:rFonts w:eastAsiaTheme="minorEastAsia"/>
+            <w:lang w:eastAsia="zh-TW"/>
+          </w:rPr>
+          <w:t>http://geneontology.org/</w:t>
+        </w:r>
+      </w:hyperlink>
+      <w:r>
+        <w:rPr>
+          <w:rFonts w:eastAsiaTheme="minorEastAsia" w:hint="eastAsia"/>
+          <w:lang w:eastAsia="zh-TW"/>
+        </w:rPr>
+        <w:t xml:space="preserve"> </w:t>
+      </w:r>
+      <w:bookmarkStart w:id="4" w:name="_GoBack"/>
+      <w:bookmarkEnd w:id="4"/>
       <w:r>
         <w:rPr>
           <w:rFonts w:eastAsiaTheme="minorEastAsia" w:hint="eastAsia"/>
@@ -4880,26 +4892,6 @@
         </w:rPr>
         <w:t xml:space="preserve"> </w:t>
       </w:r>
-    </w:p>
-    <w:p>
-      <w:pPr>
-        <w:ind w:firstLine="216"/>
-        <w:jc w:val="left"/>
-        <w:rPr>
-          <w:rFonts w:eastAsiaTheme="minorEastAsia"/>
-          <w:lang w:eastAsia="zh-TW"/>
-        </w:rPr>
-      </w:pPr>
-    </w:p>
-    <w:p>
-      <w:pPr>
-        <w:ind w:firstLine="216"/>
-        <w:jc w:val="left"/>
-        <w:rPr>
-          <w:rFonts w:eastAsiaTheme="minorEastAsia"/>
-          <w:lang w:eastAsia="zh-TW"/>
-        </w:rPr>
-      </w:pPr>
       <w:r>
         <w:rPr>
           <w:rFonts w:eastAsiaTheme="minorEastAsia" w:hint="eastAsia"/>
@@ -4914,7 +4906,7 @@
         </w:rPr>
         <w:t xml:space="preserve">The package is available at Github repository </w:t>
       </w:r>
-      <w:hyperlink r:id="rId9" w:history="1">
+      <w:hyperlink r:id="rId10" w:history="1">
         <w:r>
           <w:rPr>
             <w:rStyle w:val="ad"/>
@@ -5000,7 +4992,14 @@
           <w:rFonts w:eastAsiaTheme="minorEastAsia" w:hint="eastAsia"/>
           <w:lang w:eastAsia="zh-TW"/>
         </w:rPr>
-        <w:t>.</w:t>
+        <w:t xml:space="preserve"> and the demonstration of the package is available at </w:t>
+      </w:r>
+      <w:r>
+        <w:rPr>
+          <w:rFonts w:eastAsiaTheme="minorEastAsia"/>
+          <w:lang w:eastAsia="zh-TW"/>
+        </w:rPr>
+        <w:t>https://www.youtube.com/watch?v=kcP1PLSFb9o</w:t>
       </w:r>
     </w:p>
     <w:p>
@@ -5034,7 +5033,7 @@
                     </pic:cNvPicPr>
                   </pic:nvPicPr>
                   <pic:blipFill>
-                    <a:blip r:embed="rId10">
+                    <a:blip r:embed="rId11">
                       <a:extLst>
                         <a:ext uri="{28A0092B-C50C-407E-A947-70E740481C1C}">
                           <a14:useLocalDpi xmlns:a14="http://schemas.microsoft.com/office/drawing/2010/main" val="0"/>
@@ -6413,12 +6412,12 @@
         </w:rPr>
         <w:t xml:space="preserve"> does not provide </w:t>
       </w:r>
-      <w:bookmarkStart w:id="4" w:name="OLE_LINK15"/>
-      <w:bookmarkStart w:id="5" w:name="OLE_LINK16"/>
-      <w:bookmarkStart w:id="6" w:name="OLE_LINK17"/>
-      <w:bookmarkStart w:id="7" w:name="OLE_LINK10"/>
-      <w:bookmarkStart w:id="8" w:name="OLE_LINK11"/>
-      <w:bookmarkStart w:id="9" w:name="OLE_LINK12"/>
+      <w:bookmarkStart w:id="5" w:name="OLE_LINK15"/>
+      <w:bookmarkStart w:id="6" w:name="OLE_LINK16"/>
+      <w:bookmarkStart w:id="7" w:name="OLE_LINK17"/>
+      <w:bookmarkStart w:id="8" w:name="OLE_LINK10"/>
+      <w:bookmarkStart w:id="9" w:name="OLE_LINK11"/>
+      <w:bookmarkStart w:id="10" w:name="OLE_LINK12"/>
       <w:r>
         <w:rPr>
           <w:rFonts w:eastAsia="新細明體" w:hint="eastAsia"/>
@@ -6447,9 +6446,9 @@
         </w:rPr>
         <w:t>𝜏</w:t>
       </w:r>
-      <w:bookmarkEnd w:id="4"/>
       <w:bookmarkEnd w:id="5"/>
       <w:bookmarkEnd w:id="6"/>
+      <w:bookmarkEnd w:id="7"/>
       <w:r>
         <w:rPr>
           <w:rFonts w:eastAsia="新細明體"/>
@@ -6457,9 +6456,9 @@
         </w:rPr>
         <w:t xml:space="preserve"> </w:t>
       </w:r>
-      <w:bookmarkEnd w:id="7"/>
       <w:bookmarkEnd w:id="8"/>
       <w:bookmarkEnd w:id="9"/>
+      <w:bookmarkEnd w:id="10"/>
       <w:r>
         <w:rPr>
           <w:rFonts w:eastAsia="新細明體" w:hint="eastAsia"/>
@@ -6501,7 +6500,7 @@
         <w:pStyle w:val="tablehead"/>
         <w:spacing w:before="200"/>
       </w:pPr>
-      <w:bookmarkStart w:id="10" w:name="OLE_LINK4"/>
+      <w:bookmarkStart w:id="11" w:name="OLE_LINK4"/>
       <w:r>
         <w:rPr>
           <w:rFonts w:eastAsiaTheme="minorEastAsia" w:hint="eastAsia"/>
@@ -6551,7 +6550,7 @@
                 <w:lang w:eastAsia="zh-TW"/>
               </w:rPr>
             </w:pPr>
-            <w:bookmarkStart w:id="11" w:name="OLE_LINK1"/>
+            <w:bookmarkStart w:id="12" w:name="OLE_LINK1"/>
             <w:r>
               <w:rPr>
                 <w:rFonts w:eastAsiaTheme="minorEastAsia" w:hint="eastAsia"/>
@@ -6797,8 +6796,8 @@
           </w:p>
         </w:tc>
       </w:tr>
-      <w:bookmarkEnd w:id="10"/>
       <w:bookmarkEnd w:id="11"/>
+      <w:bookmarkEnd w:id="12"/>
     </w:tbl>
     <w:p>
       <w:pPr>
@@ -7115,7 +7114,7 @@
                     </pic:cNvPicPr>
                   </pic:nvPicPr>
                   <pic:blipFill>
-                    <a:blip r:embed="rId11">
+                    <a:blip r:embed="rId12">
                       <a:extLst>
                         <a:ext uri="{28A0092B-C50C-407E-A947-70E740481C1C}">
                           <a14:useLocalDpi xmlns:a14="http://schemas.microsoft.com/office/drawing/2010/main" val="0"/>
@@ -7151,8 +7150,8 @@
       <w:pPr>
         <w:pStyle w:val="figurecaption"/>
       </w:pPr>
-      <w:bookmarkStart w:id="12" w:name="OLE_LINK2"/>
-      <w:bookmarkStart w:id="13" w:name="OLE_LINK3"/>
+      <w:bookmarkStart w:id="13" w:name="OLE_LINK2"/>
+      <w:bookmarkStart w:id="14" w:name="OLE_LINK3"/>
       <w:r>
         <w:rPr>
           <w:rFonts w:eastAsiaTheme="minorEastAsia" w:hint="eastAsia"/>
@@ -7164,8 +7163,8 @@
         <w:t>.</w:t>
       </w:r>
     </w:p>
-    <w:bookmarkEnd w:id="12"/>
     <w:bookmarkEnd w:id="13"/>
+    <w:bookmarkEnd w:id="14"/>
     <w:p>
       <w:pPr>
         <w:jc w:val="left"/>
@@ -7196,7 +7195,7 @@
                     <pic:cNvPicPr/>
                   </pic:nvPicPr>
                   <pic:blipFill>
-                    <a:blip r:embed="rId12">
+                    <a:blip r:embed="rId13">
                       <a:extLst>
                         <a:ext uri="{28A0092B-C50C-407E-A947-70E740481C1C}">
                           <a14:useLocalDpi xmlns:a14="http://schemas.microsoft.com/office/drawing/2010/main" val="0"/>
@@ -7573,7 +7572,7 @@
                     </pic:cNvPicPr>
                   </pic:nvPicPr>
                   <pic:blipFill>
-                    <a:blip r:embed="rId13">
+                    <a:blip r:embed="rId14">
                       <a:extLst>
                         <a:ext uri="{28A0092B-C50C-407E-A947-70E740481C1C}">
                           <a14:useLocalDpi xmlns:a14="http://schemas.microsoft.com/office/drawing/2010/main" val="0"/>
@@ -7885,7 +7884,7 @@
                     </pic:cNvPicPr>
                   </pic:nvPicPr>
                   <pic:blipFill>
-                    <a:blip r:embed="rId14">
+                    <a:blip r:embed="rId15">
                       <a:extLst>
                         <a:ext uri="{28A0092B-C50C-407E-A947-70E740481C1C}">
                           <a14:useLocalDpi xmlns:a14="http://schemas.microsoft.com/office/drawing/2010/main" val="0"/>
@@ -8418,7 +8417,7 @@
         <w:pStyle w:val="a3"/>
         <w:ind w:firstLine="0"/>
         <w:rPr>
-          <w:rFonts w:eastAsia="新細明體" w:hint="eastAsia"/>
+          <w:rFonts w:eastAsia="新細明體"/>
           <w:lang w:eastAsia="zh-TW"/>
         </w:rPr>
       </w:pPr>
@@ -8428,7 +8427,7 @@
         <w:pStyle w:val="a3"/>
         <w:ind w:firstLine="0"/>
         <w:rPr>
-          <w:rFonts w:eastAsia="新細明體" w:hint="eastAsia"/>
+          <w:rFonts w:eastAsia="新細明體"/>
           <w:lang w:eastAsia="zh-TW"/>
         </w:rPr>
       </w:pPr>
@@ -8438,7 +8437,7 @@
         <w:pStyle w:val="a3"/>
         <w:ind w:firstLine="0"/>
         <w:rPr>
-          <w:rFonts w:eastAsia="新細明體" w:hint="eastAsia"/>
+          <w:rFonts w:eastAsia="新細明體"/>
           <w:lang w:eastAsia="zh-TW"/>
         </w:rPr>
       </w:pPr>
@@ -8448,7 +8447,7 @@
         <w:pStyle w:val="a3"/>
         <w:ind w:firstLine="0"/>
         <w:rPr>
-          <w:rFonts w:eastAsia="新細明體" w:hint="eastAsia"/>
+          <w:rFonts w:eastAsia="新細明體"/>
           <w:lang w:eastAsia="zh-TW"/>
         </w:rPr>
       </w:pPr>
@@ -8556,8 +8555,6 @@
         </w:rPr>
         <w:t xml:space="preserve">Please find the </w:t>
       </w:r>
-      <w:bookmarkStart w:id="14" w:name="_GoBack"/>
-      <w:bookmarkEnd w:id="14"/>
       <w:r>
         <w:rPr>
           <w:rFonts w:eastAsiaTheme="minorEastAsia"/>
@@ -8688,18 +8685,27 @@
       <w:pPr>
         <w:pStyle w:val="a3"/>
         <w:rPr>
+          <w:rFonts w:eastAsiaTheme="minorEastAsia" w:hint="eastAsia"/>
+          <w:lang w:eastAsia="zh-TW"/>
+        </w:rPr>
+      </w:pPr>
+      <w:r>
+        <w:rPr>
+          <w:rFonts w:eastAsiaTheme="minorEastAsia" w:hint="eastAsia"/>
+          <w:lang w:eastAsia="zh-TW"/>
+        </w:rPr>
+        <w:t xml:space="preserve"> </w:t>
+      </w:r>
+    </w:p>
+    <w:p>
+      <w:pPr>
+        <w:pStyle w:val="a3"/>
+        <w:rPr>
           <w:rFonts w:eastAsiaTheme="minorEastAsia"/>
           <w:dstrike/>
           <w:lang w:eastAsia="zh-TW"/>
         </w:rPr>
       </w:pPr>
-      <w:r>
-        <w:rPr>
-          <w:rFonts w:eastAsiaTheme="minorEastAsia" w:hint="eastAsia"/>
-          <w:lang w:eastAsia="zh-TW"/>
-        </w:rPr>
-        <w:t xml:space="preserve"> </w:t>
-      </w:r>
     </w:p>
     <w:p>
       <w:pPr>
@@ -8710,6 +8716,7 @@
         </w:rPr>
       </w:pPr>
       <w:r>
+        <w:lastRenderedPageBreak/>
         <w:t>References</w:t>
       </w:r>
     </w:p>
@@ -8724,7 +8731,6 @@
         <w:rPr>
           <w:lang w:eastAsia="zh-TW"/>
         </w:rPr>
-        <w:lastRenderedPageBreak/>
         <w:t>American Cancer Society</w:t>
       </w:r>
       <w:r>

</xml_diff>

<commit_message>
Updated the report and the Hbase interface
HBase
</commit_message>
<xml_diff>
--- a/BigData_final_report_v6_201412-4.docx
+++ b/BigData_final_report_v6_201412-4.docx
@@ -116,8 +116,13 @@
           <w:lang w:eastAsia="zh-TW"/>
         </w:rPr>
       </w:pPr>
-      <w:r>
-        <w:t xml:space="preserve">e-mail: </w:t>
+      <w:proofErr w:type="gramStart"/>
+      <w:r>
+        <w:t>e-mail</w:t>
+      </w:r>
+      <w:proofErr w:type="gramEnd"/>
+      <w:r>
+        <w:t xml:space="preserve">: </w:t>
       </w:r>
       <w:r>
         <w:rPr>
@@ -179,12 +184,21 @@
       <w:r>
         <w:t>—</w:t>
       </w:r>
-      <w:r>
-        <w:rPr>
-          <w:rFonts w:eastAsiaTheme="minorEastAsia" w:hint="eastAsia"/>
-          <w:lang w:eastAsia="zh-TW"/>
-        </w:rPr>
-        <w:t xml:space="preserve">The genome profile of the cancerous tissue reveals the underlying pathological mechanisms as well as implies the possible treatments. To create a model for precise diagnosis and treatment recommendation for cancer patients, </w:t>
+      <w:proofErr w:type="gramStart"/>
+      <w:r>
+        <w:rPr>
+          <w:rFonts w:eastAsiaTheme="minorEastAsia" w:hint="eastAsia"/>
+          <w:lang w:eastAsia="zh-TW"/>
+        </w:rPr>
+        <w:t>The</w:t>
+      </w:r>
+      <w:proofErr w:type="gramEnd"/>
+      <w:r>
+        <w:rPr>
+          <w:rFonts w:eastAsiaTheme="minorEastAsia" w:hint="eastAsia"/>
+          <w:lang w:eastAsia="zh-TW"/>
+        </w:rPr>
+        <w:t xml:space="preserve"> genome profile of the cancerous tissue reveals the underlying pathological mechanisms as well as implies the possible treatments. To create a model for precise diagnosis and treatment recommendation for cancer patients, </w:t>
       </w:r>
       <w:r>
         <w:rPr>
@@ -241,7 +255,23 @@
           <w:rFonts w:eastAsiaTheme="minorEastAsia" w:hint="eastAsia"/>
           <w:lang w:eastAsia="zh-TW"/>
         </w:rPr>
-        <w:t xml:space="preserve"> With the identified genes, we implemented an treatment recommendation engine</w:t>
+        <w:t xml:space="preserve"> With the identified genes, we implemented </w:t>
+      </w:r>
+      <w:proofErr w:type="gramStart"/>
+      <w:r>
+        <w:rPr>
+          <w:rFonts w:eastAsiaTheme="minorEastAsia" w:hint="eastAsia"/>
+          <w:lang w:eastAsia="zh-TW"/>
+        </w:rPr>
+        <w:t>an</w:t>
+      </w:r>
+      <w:proofErr w:type="gramEnd"/>
+      <w:r>
+        <w:rPr>
+          <w:rFonts w:eastAsiaTheme="minorEastAsia" w:hint="eastAsia"/>
+          <w:lang w:eastAsia="zh-TW"/>
+        </w:rPr>
+        <w:t xml:space="preserve"> treatment recommendation engine</w:t>
       </w:r>
       <w:r>
         <w:rPr>
@@ -1020,7 +1050,23 @@
           <w:rFonts w:eastAsiaTheme="minorEastAsia" w:hint="eastAsia"/>
           <w:lang w:eastAsia="zh-TW"/>
         </w:rPr>
-        <w:t xml:space="preserve"> We extracted the RNA-seq-based mRNA expression data (20,53</w:t>
+        <w:t xml:space="preserve"> We extracted the RNA-</w:t>
+      </w:r>
+      <w:proofErr w:type="spellStart"/>
+      <w:r>
+        <w:rPr>
+          <w:rFonts w:eastAsiaTheme="minorEastAsia" w:hint="eastAsia"/>
+          <w:lang w:eastAsia="zh-TW"/>
+        </w:rPr>
+        <w:t>seq</w:t>
+      </w:r>
+      <w:proofErr w:type="spellEnd"/>
+      <w:r>
+        <w:rPr>
+          <w:rFonts w:eastAsiaTheme="minorEastAsia" w:hint="eastAsia"/>
+          <w:lang w:eastAsia="zh-TW"/>
+        </w:rPr>
+        <w:t>-based mRNA expression data (20,53</w:t>
       </w:r>
       <w:r>
         <w:rPr>
@@ -1106,12 +1152,37 @@
         </w:rPr>
         <w:t xml:space="preserve">the </w:t>
       </w:r>
-      <w:r>
-        <w:rPr>
-          <w:rFonts w:eastAsiaTheme="minorEastAsia" w:hint="eastAsia"/>
-          <w:lang w:eastAsia="zh-TW"/>
-        </w:rPr>
-        <w:t>Illumina HiSeq 2000</w:t>
+      <w:proofErr w:type="spellStart"/>
+      <w:r>
+        <w:rPr>
+          <w:rFonts w:eastAsiaTheme="minorEastAsia" w:hint="eastAsia"/>
+          <w:lang w:eastAsia="zh-TW"/>
+        </w:rPr>
+        <w:t>Illumina</w:t>
+      </w:r>
+      <w:proofErr w:type="spellEnd"/>
+      <w:r>
+        <w:rPr>
+          <w:rFonts w:eastAsiaTheme="minorEastAsia" w:hint="eastAsia"/>
+          <w:lang w:eastAsia="zh-TW"/>
+        </w:rPr>
+        <w:t xml:space="preserve"> </w:t>
+      </w:r>
+      <w:proofErr w:type="spellStart"/>
+      <w:r>
+        <w:rPr>
+          <w:rFonts w:eastAsiaTheme="minorEastAsia" w:hint="eastAsia"/>
+          <w:lang w:eastAsia="zh-TW"/>
+        </w:rPr>
+        <w:t>HiSeq</w:t>
+      </w:r>
+      <w:proofErr w:type="spellEnd"/>
+      <w:r>
+        <w:rPr>
+          <w:rFonts w:eastAsiaTheme="minorEastAsia" w:hint="eastAsia"/>
+          <w:lang w:eastAsia="zh-TW"/>
+        </w:rPr>
+        <w:t xml:space="preserve"> 2000</w:t>
       </w:r>
       <w:r>
         <w:rPr>
@@ -1163,7 +1234,53 @@
           <w:rFonts w:eastAsiaTheme="minorEastAsia" w:hint="eastAsia"/>
           <w:lang w:eastAsia="zh-TW"/>
         </w:rPr>
-        <w:t xml:space="preserve">. We also investigated the  association between the outcome of 2,635 patients and the 23,371 methylation sites, which were profiled using the Illumina Infiniumn Human Methylation </w:t>
+        <w:t xml:space="preserve">. We also investigated </w:t>
+      </w:r>
+      <w:r>
+        <w:rPr>
+          <w:rFonts w:eastAsiaTheme="minorEastAsia"/>
+          <w:lang w:eastAsia="zh-TW"/>
+        </w:rPr>
+        <w:t>the association</w:t>
+      </w:r>
+      <w:r>
+        <w:rPr>
+          <w:rFonts w:eastAsiaTheme="minorEastAsia" w:hint="eastAsia"/>
+          <w:lang w:eastAsia="zh-TW"/>
+        </w:rPr>
+        <w:t xml:space="preserve"> between the outcome of 2,635 patients and the 23,371 methylation sites, which were profiled using the </w:t>
+      </w:r>
+      <w:proofErr w:type="spellStart"/>
+      <w:r>
+        <w:rPr>
+          <w:rFonts w:eastAsiaTheme="minorEastAsia" w:hint="eastAsia"/>
+          <w:lang w:eastAsia="zh-TW"/>
+        </w:rPr>
+        <w:t>Illumina</w:t>
+      </w:r>
+      <w:proofErr w:type="spellEnd"/>
+      <w:r>
+        <w:rPr>
+          <w:rFonts w:eastAsiaTheme="minorEastAsia" w:hint="eastAsia"/>
+          <w:lang w:eastAsia="zh-TW"/>
+        </w:rPr>
+        <w:t xml:space="preserve"> </w:t>
+      </w:r>
+      <w:proofErr w:type="spellStart"/>
+      <w:r>
+        <w:rPr>
+          <w:rFonts w:eastAsiaTheme="minorEastAsia" w:hint="eastAsia"/>
+          <w:lang w:eastAsia="zh-TW"/>
+        </w:rPr>
+        <w:t>Infiniumn</w:t>
+      </w:r>
+      <w:proofErr w:type="spellEnd"/>
+      <w:r>
+        <w:rPr>
+          <w:rFonts w:eastAsiaTheme="minorEastAsia" w:hint="eastAsia"/>
+          <w:lang w:eastAsia="zh-TW"/>
+        </w:rPr>
+        <w:t xml:space="preserve"> Human Methylation </w:t>
       </w:r>
       <w:r>
         <w:rPr>
@@ -1208,9 +1325,11 @@
         </w:rPr>
         <w:t>-</w:t>
       </w:r>
+      <w:proofErr w:type="spellStart"/>
       <w:r>
         <w:t>seq</w:t>
       </w:r>
+      <w:proofErr w:type="spellEnd"/>
       <w:r>
         <w:rPr>
           <w:rFonts w:eastAsiaTheme="minorEastAsia" w:hint="eastAsia"/>
@@ -1281,12 +1400,21 @@
         </w:rPr>
         <w:t xml:space="preserve">We performed analysis and modeling on the TCGA data set using the programs we created for </w:t>
       </w:r>
-      <w:r>
-        <w:rPr>
-          <w:rFonts w:eastAsiaTheme="minorEastAsia" w:hint="eastAsia"/>
-          <w:lang w:eastAsia="zh-TW"/>
-        </w:rPr>
-        <w:t>Hbase,</w:t>
+      <w:proofErr w:type="spellStart"/>
+      <w:r>
+        <w:rPr>
+          <w:rFonts w:eastAsiaTheme="minorEastAsia" w:hint="eastAsia"/>
+          <w:lang w:eastAsia="zh-TW"/>
+        </w:rPr>
+        <w:t>Hbase</w:t>
+      </w:r>
+      <w:proofErr w:type="spellEnd"/>
+      <w:r>
+        <w:rPr>
+          <w:rFonts w:eastAsiaTheme="minorEastAsia" w:hint="eastAsia"/>
+          <w:lang w:eastAsia="zh-TW"/>
+        </w:rPr>
+        <w:t>,</w:t>
       </w:r>
       <w:r>
         <w:rPr>
@@ -1488,7 +1616,35 @@
           <w:rFonts w:eastAsiaTheme="minorEastAsia" w:hint="eastAsia"/>
           <w:lang w:eastAsia="zh-TW"/>
         </w:rPr>
-        <w:t xml:space="preserve"> are described as the following.</w:t>
+        <w:t xml:space="preserve"> are described </w:t>
+      </w:r>
+      <w:r>
+        <w:rPr>
+          <w:rFonts w:eastAsiaTheme="minorEastAsia" w:hint="eastAsia"/>
+          <w:lang w:eastAsia="zh-TW"/>
+        </w:rPr>
+        <w:t>in</w:t>
+      </w:r>
+      <w:r>
+        <w:rPr>
+          <w:rFonts w:eastAsiaTheme="minorEastAsia" w:hint="eastAsia"/>
+          <w:lang w:eastAsia="zh-TW"/>
+        </w:rPr>
+        <w:t xml:space="preserve"> the following</w:t>
+      </w:r>
+      <w:r>
+        <w:rPr>
+          <w:rFonts w:eastAsiaTheme="minorEastAsia" w:hint="eastAsia"/>
+          <w:lang w:eastAsia="zh-TW"/>
+        </w:rPr>
+        <w:t xml:space="preserve"> sections</w:t>
+      </w:r>
+      <w:r>
+        <w:rPr>
+          <w:rFonts w:eastAsiaTheme="minorEastAsia" w:hint="eastAsia"/>
+          <w:lang w:eastAsia="zh-TW"/>
+        </w:rPr>
+        <w:t>.</w:t>
       </w:r>
       <w:r>
         <w:rPr>
@@ -1552,6 +1708,13 @@
           <w:lang w:eastAsia="zh-TW"/>
         </w:rPr>
         <w:t>e operation system is Ubuntu 14.04 LTS.</w:t>
+      </w:r>
+      <w:r>
+        <w:rPr>
+          <w:rFonts w:eastAsiaTheme="minorEastAsia" w:hint="eastAsia"/>
+          <w:lang w:eastAsia="zh-TW"/>
+        </w:rPr>
+        <w:t xml:space="preserve"> The Hadoop was running under pseudo-distributed mode.</w:t>
       </w:r>
     </w:p>
     <w:p>
@@ -2303,7 +2466,15 @@
           <w:rFonts w:eastAsiaTheme="minorEastAsia" w:hint="eastAsia"/>
           <w:lang w:eastAsia="zh-TW"/>
         </w:rPr>
-        <w:t xml:space="preserve"> with regarded to the value of the feature-of-interest.  Therefore, for each pair of numbers of the sorted input, the concordance checking subroutine requires only one </w:t>
+        <w:t xml:space="preserve"> with regarded to the value of the feature-of-interest.  Therefore, for each pair of numbers of the sorted input, the concordance checking subroutine requires </w:t>
+      </w:r>
+      <w:proofErr w:type="gramStart"/>
+      <w:r>
+        <w:rPr>
+          <w:rFonts w:eastAsiaTheme="minorEastAsia" w:hint="eastAsia"/>
+          <w:lang w:eastAsia="zh-TW"/>
+        </w:rPr>
+        <w:t xml:space="preserve">only one </w:t>
       </w:r>
       <w:r>
         <w:rPr>
@@ -2312,6 +2483,7 @@
         </w:rPr>
         <w:t>iteration</w:t>
       </w:r>
+      <w:proofErr w:type="gramEnd"/>
       <w:r>
         <w:rPr>
           <w:rFonts w:eastAsiaTheme="minorEastAsia" w:hint="eastAsia"/>
@@ -2348,7 +2520,6 @@
           <w:rFonts w:eastAsiaTheme="minorEastAsia" w:hint="eastAsia"/>
           <w:lang w:eastAsia="zh-TW"/>
         </w:rPr>
-        <w:lastRenderedPageBreak/>
         <w:t xml:space="preserve">the two </w:t>
       </w:r>
       <w:r>
@@ -2854,7 +3025,23 @@
           <w:rFonts w:eastAsiaTheme="minorEastAsia" w:hint="eastAsia"/>
           <w:lang w:eastAsia="zh-TW"/>
         </w:rPr>
-        <w:t xml:space="preserve">The customized writables </w:t>
+        <w:t xml:space="preserve">The customized </w:t>
+      </w:r>
+      <w:proofErr w:type="spellStart"/>
+      <w:r>
+        <w:rPr>
+          <w:rFonts w:eastAsiaTheme="minorEastAsia" w:hint="eastAsia"/>
+          <w:lang w:eastAsia="zh-TW"/>
+        </w:rPr>
+        <w:t>writables</w:t>
+      </w:r>
+      <w:proofErr w:type="spellEnd"/>
+      <w:r>
+        <w:rPr>
+          <w:rFonts w:eastAsiaTheme="minorEastAsia" w:hint="eastAsia"/>
+          <w:lang w:eastAsia="zh-TW"/>
+        </w:rPr>
+        <w:t xml:space="preserve"> </w:t>
       </w:r>
       <w:r>
         <w:rPr>
@@ -2868,7 +3055,14 @@
           <w:rFonts w:eastAsiaTheme="minorEastAsia" w:hint="eastAsia"/>
           <w:lang w:eastAsia="zh-TW"/>
         </w:rPr>
-        <w:t xml:space="preserve">are imported from the pacakage available at </w:t>
+        <w:t>are imported from the pac</w:t>
+      </w:r>
+      <w:r>
+        <w:rPr>
+          <w:rFonts w:eastAsiaTheme="minorEastAsia" w:hint="eastAsia"/>
+          <w:lang w:eastAsia="zh-TW"/>
+        </w:rPr>
+        <w:t xml:space="preserve">kage available at </w:t>
       </w:r>
       <w:r>
         <w:rPr>
@@ -3065,6 +3259,7 @@
         </w:rPr>
         <w:t xml:space="preserve"> is the set of the profiles in the data set, </w:t>
       </w:r>
+      <w:proofErr w:type="spellStart"/>
       <w:r>
         <w:rPr>
           <w:rFonts w:eastAsiaTheme="minorEastAsia" w:hint="eastAsia"/>
@@ -3082,6 +3277,7 @@
         </w:rPr>
         <w:t>v</w:t>
       </w:r>
+      <w:proofErr w:type="spellEnd"/>
       <w:r>
         <w:rPr>
           <w:rFonts w:eastAsiaTheme="minorEastAsia" w:hint="eastAsia"/>
@@ -3467,15 +3663,6 @@
         </w:rPr>
         <w:t>.</w:t>
       </w:r>
-    </w:p>
-    <w:p>
-      <w:pPr>
-        <w:pStyle w:val="a3"/>
-        <w:rPr>
-          <w:rFonts w:eastAsiaTheme="minorEastAsia"/>
-          <w:lang w:eastAsia="zh-TW"/>
-        </w:rPr>
-      </w:pPr>
     </w:p>
     <w:tbl>
       <w:tblPr>
@@ -3686,6 +3873,7 @@
               </w:rPr>
               <w:t xml:space="preserve">  </w:t>
             </w:r>
+            <w:proofErr w:type="spellStart"/>
             <w:r>
               <w:rPr>
                 <w:rFonts w:eastAsiaTheme="minorEastAsia" w:hint="eastAsia"/>
@@ -3703,6 +3891,7 @@
               </w:rPr>
               <w:t>v</w:t>
             </w:r>
+            <w:proofErr w:type="spellEnd"/>
             <w:r>
               <w:rPr>
                 <w:rFonts w:eastAsiaTheme="minorEastAsia" w:hint="eastAsia"/>
@@ -3740,6 +3929,7 @@
               </w:rPr>
               <w:t>(</w:t>
             </w:r>
+            <w:proofErr w:type="spellStart"/>
             <w:r>
               <w:rPr>
                 <w:rFonts w:eastAsiaTheme="minorEastAsia" w:hint="eastAsia"/>
@@ -3756,6 +3946,7 @@
               </w:rPr>
               <w:t>,u</w:t>
             </w:r>
+            <w:proofErr w:type="spellEnd"/>
             <w:r>
               <w:rPr>
                 <w:rFonts w:eastAsiaTheme="minorEastAsia" w:hint="eastAsia"/>
@@ -3837,6 +4028,7 @@
               </w:rPr>
               <w:t xml:space="preserve">5: </w:t>
             </w:r>
+            <w:proofErr w:type="spellStart"/>
             <w:r>
               <w:rPr>
                 <w:rFonts w:eastAsiaTheme="minorEastAsia" w:hint="eastAsia"/>
@@ -3853,6 +4045,7 @@
               </w:rPr>
               <w:t>top</w:t>
             </w:r>
+            <w:proofErr w:type="spellEnd"/>
             <w:r>
               <w:rPr>
                 <w:rFonts w:eastAsiaTheme="minorEastAsia" w:hint="eastAsia"/>
@@ -3963,6 +4156,7 @@
               </w:rPr>
               <w:t xml:space="preserve"> </w:t>
             </w:r>
+            <w:proofErr w:type="spellStart"/>
             <w:r>
               <w:rPr>
                 <w:rFonts w:eastAsiaTheme="minorEastAsia" w:hint="eastAsia"/>
@@ -3979,6 +4173,7 @@
               </w:rPr>
               <w:t>top</w:t>
             </w:r>
+            <w:proofErr w:type="spellEnd"/>
             <w:r>
               <w:rPr>
                 <w:rFonts w:eastAsiaTheme="minorEastAsia" w:hint="eastAsia"/>
@@ -4030,6 +4225,7 @@
               </w:rPr>
               <w:t>(</w:t>
             </w:r>
+            <w:proofErr w:type="spellStart"/>
             <w:r>
               <w:rPr>
                 <w:rFonts w:eastAsiaTheme="minorEastAsia" w:hint="eastAsia"/>
@@ -4046,6 +4242,7 @@
               </w:rPr>
               <w:t>top</w:t>
             </w:r>
+            <w:proofErr w:type="spellEnd"/>
             <w:r>
               <w:rPr>
                 <w:rFonts w:eastAsiaTheme="minorEastAsia" w:hint="eastAsia"/>
@@ -4090,6 +4287,7 @@
               </w:rPr>
               <w:t xml:space="preserve"> </w:t>
             </w:r>
+            <w:proofErr w:type="spellStart"/>
             <w:r>
               <w:rPr>
                 <w:rFonts w:eastAsiaTheme="minorEastAsia" w:hint="eastAsia"/>
@@ -4104,7 +4302,16 @@
                 <w:sz w:val="14"/>
                 <w:lang w:eastAsia="zh-TW"/>
               </w:rPr>
-              <w:t xml:space="preserve">sorted </w:t>
+              <w:t>sorted</w:t>
+            </w:r>
+            <w:proofErr w:type="spellEnd"/>
+            <w:r>
+              <w:rPr>
+                <w:rFonts w:eastAsiaTheme="minorEastAsia" w:hint="eastAsia"/>
+                <w:sz w:val="14"/>
+                <w:lang w:eastAsia="zh-TW"/>
+              </w:rPr>
+              <w:t xml:space="preserve"> </w:t>
             </w:r>
             <w:r>
               <w:rPr>
@@ -4120,6 +4327,7 @@
               </w:rPr>
               <w:t xml:space="preserve"> SORT(</w:t>
             </w:r>
+            <w:proofErr w:type="spellStart"/>
             <w:r>
               <w:rPr>
                 <w:rFonts w:eastAsiaTheme="minorEastAsia" w:hint="eastAsia"/>
@@ -4136,6 +4344,7 @@
               </w:rPr>
               <w:t>top</w:t>
             </w:r>
+            <w:proofErr w:type="spellEnd"/>
             <w:r>
               <w:rPr>
                 <w:rFonts w:eastAsiaTheme="minorEastAsia" w:hint="eastAsia"/>
@@ -4172,6 +4381,7 @@
               </w:rPr>
               <w:t>(</w:t>
             </w:r>
+            <w:proofErr w:type="spellStart"/>
             <w:r>
               <w:rPr>
                 <w:rFonts w:eastAsiaTheme="minorEastAsia" w:hint="eastAsia"/>
@@ -4188,6 +4398,7 @@
               </w:rPr>
               <w:t>top</w:t>
             </w:r>
+            <w:proofErr w:type="spellEnd"/>
             <w:r>
               <w:rPr>
                 <w:rFonts w:eastAsiaTheme="minorEastAsia" w:hint="eastAsia"/>
@@ -4239,6 +4450,7 @@
               </w:rPr>
               <w:t xml:space="preserve">8: return  </w:t>
             </w:r>
+            <w:proofErr w:type="spellStart"/>
             <w:r>
               <w:rPr>
                 <w:rFonts w:eastAsiaTheme="minorEastAsia" w:hint="eastAsia"/>
@@ -4255,6 +4467,7 @@
               </w:rPr>
               <w:t>sorted</w:t>
             </w:r>
+            <w:proofErr w:type="spellEnd"/>
           </w:p>
         </w:tc>
       </w:tr>
@@ -4407,6 +4620,7 @@
         </w:rPr>
         <w:t xml:space="preserve"> using the </w:t>
       </w:r>
+      <w:proofErr w:type="spellStart"/>
       <w:r>
         <w:rPr>
           <w:rFonts w:eastAsiaTheme="minorEastAsia"/>
@@ -4415,6 +4629,7 @@
         </w:rPr>
         <w:t>bnlearn</w:t>
       </w:r>
+      <w:proofErr w:type="spellEnd"/>
       <w:r>
         <w:rPr>
           <w:rFonts w:eastAsiaTheme="minorEastAsia"/>
@@ -4537,8 +4752,6 @@
         </w:rPr>
         <w:t xml:space="preserve"> </w:t>
       </w:r>
-      <w:bookmarkStart w:id="4" w:name="_GoBack"/>
-      <w:bookmarkEnd w:id="4"/>
       <w:r>
         <w:rPr>
           <w:rFonts w:eastAsiaTheme="minorEastAsia" w:hint="eastAsia"/>
@@ -4791,7 +5004,23 @@
           <w:rFonts w:eastAsiaTheme="minorEastAsia" w:hint="eastAsia"/>
           <w:lang w:eastAsia="zh-TW"/>
         </w:rPr>
-        <w:t xml:space="preserve">Because PIG and the Hbase shell do not provide the function for </w:t>
+        <w:t xml:space="preserve">Because PIG and the </w:t>
+      </w:r>
+      <w:proofErr w:type="spellStart"/>
+      <w:r>
+        <w:rPr>
+          <w:rFonts w:eastAsiaTheme="minorEastAsia" w:hint="eastAsia"/>
+          <w:lang w:eastAsia="zh-TW"/>
+        </w:rPr>
+        <w:t>Hbase</w:t>
+      </w:r>
+      <w:proofErr w:type="spellEnd"/>
+      <w:r>
+        <w:rPr>
+          <w:rFonts w:eastAsiaTheme="minorEastAsia" w:hint="eastAsia"/>
+          <w:lang w:eastAsia="zh-TW"/>
+        </w:rPr>
+        <w:t xml:space="preserve"> shell do not provide the function for </w:t>
       </w:r>
       <w:r>
         <w:rPr>
@@ -4812,7 +5041,23 @@
           <w:rFonts w:eastAsiaTheme="minorEastAsia" w:hint="eastAsia"/>
           <w:lang w:eastAsia="zh-TW"/>
         </w:rPr>
-        <w:t xml:space="preserve"> Hbase storage</w:t>
+        <w:t xml:space="preserve"> </w:t>
+      </w:r>
+      <w:proofErr w:type="spellStart"/>
+      <w:r>
+        <w:rPr>
+          <w:rFonts w:eastAsiaTheme="minorEastAsia" w:hint="eastAsia"/>
+          <w:lang w:eastAsia="zh-TW"/>
+        </w:rPr>
+        <w:t>Hbase</w:t>
+      </w:r>
+      <w:proofErr w:type="spellEnd"/>
+      <w:r>
+        <w:rPr>
+          <w:rFonts w:eastAsiaTheme="minorEastAsia" w:hint="eastAsia"/>
+          <w:lang w:eastAsia="zh-TW"/>
+        </w:rPr>
+        <w:t xml:space="preserve"> storage</w:t>
       </w:r>
       <w:r>
         <w:rPr>
@@ -4904,7 +5149,23 @@
           <w:rFonts w:eastAsiaTheme="minorEastAsia" w:hint="eastAsia"/>
           <w:lang w:eastAsia="zh-TW"/>
         </w:rPr>
-        <w:t xml:space="preserve">The package is available at Github repository </w:t>
+        <w:t xml:space="preserve">The package is available at </w:t>
+      </w:r>
+      <w:proofErr w:type="spellStart"/>
+      <w:r>
+        <w:rPr>
+          <w:rFonts w:eastAsiaTheme="minorEastAsia" w:hint="eastAsia"/>
+          <w:lang w:eastAsia="zh-TW"/>
+        </w:rPr>
+        <w:t>Github</w:t>
+      </w:r>
+      <w:proofErr w:type="spellEnd"/>
+      <w:r>
+        <w:rPr>
+          <w:rFonts w:eastAsiaTheme="minorEastAsia" w:hint="eastAsia"/>
+          <w:lang w:eastAsia="zh-TW"/>
+        </w:rPr>
+        <w:t xml:space="preserve"> repository </w:t>
       </w:r>
       <w:hyperlink r:id="rId10" w:history="1">
         <w:r>
@@ -4923,6 +5184,7 @@
         </w:rPr>
         <w:t xml:space="preserve"> </w:t>
       </w:r>
+      <w:proofErr w:type="gramStart"/>
       <w:r>
         <w:rPr>
           <w:rFonts w:eastAsiaTheme="minorEastAsia" w:hint="eastAsia"/>
@@ -4942,7 +5204,15 @@
           <w:rFonts w:eastAsiaTheme="minorEastAsia" w:hint="eastAsia"/>
           <w:lang w:eastAsia="zh-TW"/>
         </w:rPr>
-        <w:t>e detailed instruction</w:t>
+        <w:t>e</w:t>
+      </w:r>
+      <w:proofErr w:type="gramEnd"/>
+      <w:r>
+        <w:rPr>
+          <w:rFonts w:eastAsiaTheme="minorEastAsia" w:hint="eastAsia"/>
+          <w:lang w:eastAsia="zh-TW"/>
+        </w:rPr>
+        <w:t xml:space="preserve"> detailed instruction</w:t>
       </w:r>
       <w:r>
         <w:rPr>
@@ -5017,8 +5287,8 @@
         </w:rPr>
         <w:drawing>
           <wp:inline distT="0" distB="0" distL="0" distR="0">
-            <wp:extent cx="2381061" cy="1312826"/>
-            <wp:effectExtent l="0" t="0" r="635" b="1905"/>
+            <wp:extent cx="2231679" cy="1230462"/>
+            <wp:effectExtent l="0" t="0" r="0" b="8255"/>
             <wp:docPr id="2" name="圖片 2"/>
             <wp:cNvGraphicFramePr>
               <a:graphicFrameLocks xmlns:a="http://schemas.openxmlformats.org/drawingml/2006/main" noChangeAspect="1"/>
@@ -5048,7 +5318,7 @@
                   <pic:spPr bwMode="auto">
                     <a:xfrm>
                       <a:off x="0" y="0"/>
-                      <a:ext cx="2381295" cy="1312955"/>
+                      <a:ext cx="2232024" cy="1230652"/>
                     </a:xfrm>
                     <a:prstGeom prst="rect">
                       <a:avLst/>
@@ -6389,7 +6659,15 @@
           <w:rFonts w:eastAsia="新細明體" w:hint="eastAsia"/>
           <w:lang w:eastAsia="zh-TW"/>
         </w:rPr>
-        <w:t>Mahout r</w:t>
+        <w:t xml:space="preserve">Mahout </w:t>
+      </w:r>
+      <w:proofErr w:type="gramStart"/>
+      <w:r>
+        <w:rPr>
+          <w:rFonts w:eastAsia="新細明體" w:hint="eastAsia"/>
+          <w:lang w:eastAsia="zh-TW"/>
+        </w:rPr>
+        <w:t>r</w:t>
       </w:r>
       <w:r>
         <w:rPr>
@@ -6398,6 +6676,7 @@
         </w:rPr>
         <w:t>ecommendation</w:t>
       </w:r>
+      <w:proofErr w:type="gramEnd"/>
       <w:r>
         <w:rPr>
           <w:rFonts w:eastAsia="新細明體" w:hint="eastAsia"/>
@@ -6412,12 +6691,12 @@
         </w:rPr>
         <w:t xml:space="preserve"> does not provide </w:t>
       </w:r>
-      <w:bookmarkStart w:id="5" w:name="OLE_LINK15"/>
-      <w:bookmarkStart w:id="6" w:name="OLE_LINK16"/>
-      <w:bookmarkStart w:id="7" w:name="OLE_LINK17"/>
-      <w:bookmarkStart w:id="8" w:name="OLE_LINK10"/>
-      <w:bookmarkStart w:id="9" w:name="OLE_LINK11"/>
-      <w:bookmarkStart w:id="10" w:name="OLE_LINK12"/>
+      <w:bookmarkStart w:id="4" w:name="OLE_LINK15"/>
+      <w:bookmarkStart w:id="5" w:name="OLE_LINK16"/>
+      <w:bookmarkStart w:id="6" w:name="OLE_LINK17"/>
+      <w:bookmarkStart w:id="7" w:name="OLE_LINK10"/>
+      <w:bookmarkStart w:id="8" w:name="OLE_LINK11"/>
+      <w:bookmarkStart w:id="9" w:name="OLE_LINK12"/>
       <w:r>
         <w:rPr>
           <w:rFonts w:eastAsia="新細明體" w:hint="eastAsia"/>
@@ -6446,19 +6725,19 @@
         </w:rPr>
         <w:t>𝜏</w:t>
       </w:r>
+      <w:bookmarkEnd w:id="4"/>
       <w:bookmarkEnd w:id="5"/>
       <w:bookmarkEnd w:id="6"/>
+      <w:r>
+        <w:rPr>
+          <w:rFonts w:eastAsia="新細明體"/>
+          <w:lang w:eastAsia="zh-TW"/>
+        </w:rPr>
+        <w:t xml:space="preserve"> </w:t>
+      </w:r>
       <w:bookmarkEnd w:id="7"/>
-      <w:r>
-        <w:rPr>
-          <w:rFonts w:eastAsia="新細明體"/>
-          <w:lang w:eastAsia="zh-TW"/>
-        </w:rPr>
-        <w:t xml:space="preserve"> </w:t>
-      </w:r>
       <w:bookmarkEnd w:id="8"/>
       <w:bookmarkEnd w:id="9"/>
-      <w:bookmarkEnd w:id="10"/>
       <w:r>
         <w:rPr>
           <w:rFonts w:eastAsia="新細明體" w:hint="eastAsia"/>
@@ -6500,7 +6779,7 @@
         <w:pStyle w:val="tablehead"/>
         <w:spacing w:before="200"/>
       </w:pPr>
-      <w:bookmarkStart w:id="11" w:name="OLE_LINK4"/>
+      <w:bookmarkStart w:id="10" w:name="OLE_LINK4"/>
       <w:r>
         <w:rPr>
           <w:rFonts w:eastAsiaTheme="minorEastAsia" w:hint="eastAsia"/>
@@ -6550,7 +6829,7 @@
                 <w:lang w:eastAsia="zh-TW"/>
               </w:rPr>
             </w:pPr>
-            <w:bookmarkStart w:id="12" w:name="OLE_LINK1"/>
+            <w:bookmarkStart w:id="11" w:name="OLE_LINK1"/>
             <w:r>
               <w:rPr>
                 <w:rFonts w:eastAsiaTheme="minorEastAsia" w:hint="eastAsia"/>
@@ -6796,8 +7075,8 @@
           </w:p>
         </w:tc>
       </w:tr>
+      <w:bookmarkEnd w:id="10"/>
       <w:bookmarkEnd w:id="11"/>
-      <w:bookmarkEnd w:id="12"/>
     </w:tbl>
     <w:p>
       <w:pPr>
@@ -7150,8 +7429,8 @@
       <w:pPr>
         <w:pStyle w:val="figurecaption"/>
       </w:pPr>
-      <w:bookmarkStart w:id="13" w:name="OLE_LINK2"/>
-      <w:bookmarkStart w:id="14" w:name="OLE_LINK3"/>
+      <w:bookmarkStart w:id="12" w:name="OLE_LINK2"/>
+      <w:bookmarkStart w:id="13" w:name="OLE_LINK3"/>
       <w:r>
         <w:rPr>
           <w:rFonts w:eastAsiaTheme="minorEastAsia" w:hint="eastAsia"/>
@@ -7163,8 +7442,8 @@
         <w:t>.</w:t>
       </w:r>
     </w:p>
+    <w:bookmarkEnd w:id="12"/>
     <w:bookmarkEnd w:id="13"/>
-    <w:bookmarkEnd w:id="14"/>
     <w:p>
       <w:pPr>
         <w:jc w:val="left"/>
@@ -7983,101 +8262,102 @@
     <w:p>
       <w:pPr>
         <w:pStyle w:val="a3"/>
-        <w:rPr>
-          <w:rFonts w:eastAsiaTheme="minorEastAsia"/>
-          <w:lang w:eastAsia="zh-TW"/>
-        </w:rPr>
-      </w:pPr>
-      <w:r>
-        <w:rPr>
-          <w:rFonts w:eastAsiaTheme="minorEastAsia" w:hint="eastAsia"/>
-          <w:lang w:eastAsia="zh-TW"/>
-        </w:rPr>
-        <w:t xml:space="preserve">We implemented the HBase-Hadoop interface using PIG, the importing time is </w:t>
-      </w:r>
-      <w:r>
-        <w:rPr>
-          <w:rFonts w:eastAsiaTheme="minorEastAsia" w:hint="eastAsia"/>
-          <w:lang w:eastAsia="zh-TW"/>
-        </w:rPr>
-        <w:t xml:space="preserve">0.06 </w:t>
-      </w:r>
-      <w:r>
-        <w:rPr>
-          <w:rFonts w:eastAsiaTheme="minorEastAsia" w:hint="eastAsia"/>
-          <w:lang w:eastAsia="zh-TW"/>
-        </w:rPr>
-        <w:t>second</w:t>
-      </w:r>
-      <w:r>
-        <w:rPr>
-          <w:rFonts w:eastAsiaTheme="minorEastAsia" w:hint="eastAsia"/>
-          <w:lang w:eastAsia="zh-TW"/>
-        </w:rPr>
-        <w:t>s</w:t>
-      </w:r>
-      <w:r>
-        <w:rPr>
-          <w:rFonts w:eastAsiaTheme="minorEastAsia" w:hint="eastAsia"/>
-          <w:lang w:eastAsia="zh-TW"/>
-        </w:rPr>
-        <w:t xml:space="preserve"> per </w:t>
-      </w:r>
-      <w:r>
-        <w:rPr>
-          <w:rFonts w:eastAsiaTheme="minorEastAsia" w:hint="eastAsia"/>
-          <w:lang w:eastAsia="zh-TW"/>
-        </w:rPr>
-        <w:t>gene</w:t>
-      </w:r>
-      <w:r>
-        <w:rPr>
-          <w:rFonts w:eastAsiaTheme="minorEastAsia" w:hint="eastAsia"/>
-          <w:lang w:eastAsia="zh-TW"/>
-        </w:rPr>
-        <w:t xml:space="preserve"> and the exporting time is </w:t>
-      </w:r>
-      <w:r>
-        <w:rPr>
-          <w:rFonts w:eastAsiaTheme="minorEastAsia" w:hint="eastAsia"/>
-          <w:lang w:eastAsia="zh-TW"/>
-        </w:rPr>
-        <w:t xml:space="preserve">11.10 </w:t>
-      </w:r>
-      <w:r>
-        <w:rPr>
-          <w:rFonts w:eastAsiaTheme="minorEastAsia" w:hint="eastAsia"/>
-          <w:lang w:eastAsia="zh-TW"/>
-        </w:rPr>
-        <w:t>second</w:t>
-      </w:r>
-      <w:r>
-        <w:rPr>
-          <w:rFonts w:eastAsiaTheme="minorEastAsia" w:hint="eastAsia"/>
-          <w:lang w:eastAsia="zh-TW"/>
-        </w:rPr>
-        <w:t>s</w:t>
-      </w:r>
-      <w:r>
-        <w:rPr>
-          <w:rFonts w:eastAsiaTheme="minorEastAsia" w:hint="eastAsia"/>
-          <w:lang w:eastAsia="zh-TW"/>
-        </w:rPr>
-        <w:t xml:space="preserve"> per </w:t>
-      </w:r>
-      <w:r>
-        <w:rPr>
-          <w:rFonts w:eastAsiaTheme="minorEastAsia" w:hint="eastAsia"/>
-          <w:lang w:eastAsia="zh-TW"/>
-        </w:rPr>
-        <w:t>gene</w:t>
-      </w:r>
-      <w:r>
-        <w:rPr>
-          <w:rFonts w:eastAsiaTheme="minorEastAsia" w:hint="eastAsia"/>
-          <w:lang w:eastAsia="zh-TW"/>
-        </w:rPr>
-        <w:t>.</w:t>
+        <w:ind w:firstLine="216"/>
+        <w:rPr>
+          <w:rFonts w:eastAsiaTheme="minorEastAsia" w:hint="eastAsia"/>
+          <w:lang w:eastAsia="zh-TW"/>
+        </w:rPr>
+      </w:pPr>
+      <w:r>
+        <w:rPr>
+          <w:rFonts w:eastAsiaTheme="minorEastAsia"/>
+          <w:lang w:eastAsia="zh-TW"/>
+        </w:rPr>
+        <w:t xml:space="preserve">We implemented the Base-Hadoop interface using Java for importing and </w:t>
+      </w:r>
+      <w:r>
+        <w:rPr>
+          <w:rFonts w:eastAsiaTheme="minorEastAsia" w:hint="eastAsia"/>
+          <w:lang w:eastAsia="zh-TW"/>
+        </w:rPr>
+        <w:t>Pig</w:t>
+      </w:r>
+      <w:r>
+        <w:rPr>
+          <w:rFonts w:eastAsiaTheme="minorEastAsia"/>
+          <w:lang w:eastAsia="zh-TW"/>
+        </w:rPr>
+        <w:t xml:space="preserve"> for exporting.  Importing one gene into HBase takes about 0.06 second and the exporting time is 11.10 seconds.  The different running </w:t>
+      </w:r>
+      <w:r>
+        <w:rPr>
+          <w:rFonts w:eastAsiaTheme="minorEastAsia" w:hint="eastAsia"/>
+          <w:lang w:eastAsia="zh-TW"/>
+        </w:rPr>
+        <w:t>times</w:t>
+      </w:r>
+      <w:r>
+        <w:rPr>
+          <w:rFonts w:eastAsiaTheme="minorEastAsia"/>
+          <w:lang w:eastAsia="zh-TW"/>
+        </w:rPr>
+        <w:t xml:space="preserve"> indicate that </w:t>
+      </w:r>
+      <w:r>
+        <w:rPr>
+          <w:rFonts w:eastAsiaTheme="minorEastAsia" w:hint="eastAsia"/>
+          <w:lang w:eastAsia="zh-TW"/>
+        </w:rPr>
+        <w:t>Pig</w:t>
+      </w:r>
+      <w:r>
+        <w:rPr>
+          <w:rFonts w:eastAsiaTheme="minorEastAsia"/>
+          <w:lang w:eastAsia="zh-TW"/>
+        </w:rPr>
+        <w:t xml:space="preserve"> is certainly not ideal</w:t>
+      </w:r>
+      <w:r>
+        <w:rPr>
+          <w:rFonts w:eastAsiaTheme="minorEastAsia" w:hint="eastAsia"/>
+          <w:lang w:eastAsia="zh-TW"/>
+        </w:rPr>
+        <w:t xml:space="preserve"> </w:t>
+      </w:r>
+      <w:r>
+        <w:rPr>
+          <w:rFonts w:eastAsiaTheme="minorEastAsia"/>
+          <w:lang w:eastAsia="zh-TW"/>
+        </w:rPr>
+        <w:t xml:space="preserve">for </w:t>
+      </w:r>
+      <w:r>
+        <w:rPr>
+          <w:rFonts w:eastAsiaTheme="minorEastAsia" w:hint="eastAsia"/>
+          <w:lang w:eastAsia="zh-TW"/>
+        </w:rPr>
+        <w:t xml:space="preserve">manipulating </w:t>
+      </w:r>
+      <w:r>
+        <w:rPr>
+          <w:rFonts w:eastAsiaTheme="minorEastAsia"/>
+          <w:lang w:eastAsia="zh-TW"/>
+        </w:rPr>
+        <w:t xml:space="preserve">big data </w:t>
+      </w:r>
+      <w:r>
+        <w:rPr>
+          <w:rFonts w:eastAsiaTheme="minorEastAsia" w:hint="eastAsia"/>
+          <w:lang w:eastAsia="zh-TW"/>
+        </w:rPr>
+        <w:t xml:space="preserve">on a pseudo-distributed system, </w:t>
+      </w:r>
+      <w:r>
+        <w:rPr>
+          <w:rFonts w:eastAsiaTheme="minorEastAsia"/>
+          <w:lang w:eastAsia="zh-TW"/>
+        </w:rPr>
+        <w:t>though it performs well in normal operations with HBase.</w:t>
       </w:r>
     </w:p>
     <w:p>
@@ -8427,7 +8707,7 @@
         <w:pStyle w:val="a3"/>
         <w:ind w:firstLine="0"/>
         <w:rPr>
-          <w:rFonts w:eastAsia="新細明體"/>
+          <w:rFonts w:eastAsia="新細明體" w:hint="eastAsia"/>
           <w:lang w:eastAsia="zh-TW"/>
         </w:rPr>
       </w:pPr>
@@ -8441,6 +8721,8 @@
           <w:lang w:eastAsia="zh-TW"/>
         </w:rPr>
       </w:pPr>
+      <w:bookmarkStart w:id="14" w:name="_GoBack"/>
+      <w:bookmarkEnd w:id="14"/>
     </w:p>
     <w:p>
       <w:pPr>
@@ -8454,6 +8736,22 @@
     </w:p>
     <w:p>
       <w:pPr>
+        <w:pStyle w:val="1"/>
+        <w:rPr>
+          <w:rFonts w:eastAsiaTheme="minorEastAsia"/>
+          <w:lang w:eastAsia="zh-TW"/>
+        </w:rPr>
+      </w:pPr>
+      <w:r>
+        <w:rPr>
+          <w:rFonts w:eastAsiaTheme="minorEastAsia" w:hint="eastAsia"/>
+          <w:lang w:eastAsia="zh-TW"/>
+        </w:rPr>
+        <w:t>Contributions</w:t>
+      </w:r>
+    </w:p>
+    <w:p>
+      <w:pPr>
         <w:pStyle w:val="a3"/>
         <w:ind w:firstLine="0"/>
         <w:rPr>
@@ -8464,33 +8762,6 @@
     </w:p>
     <w:p>
       <w:pPr>
-        <w:pStyle w:val="1"/>
-        <w:rPr>
-          <w:rFonts w:eastAsiaTheme="minorEastAsia"/>
-          <w:lang w:eastAsia="zh-TW"/>
-        </w:rPr>
-      </w:pPr>
-      <w:r>
-        <w:rPr>
-          <w:rFonts w:eastAsiaTheme="minorEastAsia" w:hint="eastAsia"/>
-          <w:lang w:eastAsia="zh-TW"/>
-        </w:rPr>
-        <w:lastRenderedPageBreak/>
-        <w:t>Contributions</w:t>
-      </w:r>
-    </w:p>
-    <w:p>
-      <w:pPr>
-        <w:pStyle w:val="a3"/>
-        <w:ind w:firstLine="0"/>
-        <w:rPr>
-          <w:rFonts w:eastAsia="新細明體"/>
-          <w:lang w:eastAsia="zh-TW"/>
-        </w:rPr>
-      </w:pPr>
-    </w:p>
-    <w:p>
-      <w:pPr>
         <w:pStyle w:val="a3"/>
         <w:ind w:firstLine="216"/>
         <w:rPr>
@@ -8636,7 +8907,23 @@
           <w:rFonts w:eastAsiaTheme="minorEastAsia" w:hint="eastAsia"/>
           <w:lang w:eastAsia="zh-TW"/>
         </w:rPr>
-        <w:t xml:space="preserve"> Professor Ching-Yung Lin at Columbia University for the </w:t>
+        <w:t xml:space="preserve"> Professor </w:t>
+      </w:r>
+      <w:proofErr w:type="spellStart"/>
+      <w:r>
+        <w:rPr>
+          <w:rFonts w:eastAsiaTheme="minorEastAsia" w:hint="eastAsia"/>
+          <w:lang w:eastAsia="zh-TW"/>
+        </w:rPr>
+        <w:t>Ching</w:t>
+      </w:r>
+      <w:proofErr w:type="spellEnd"/>
+      <w:r>
+        <w:rPr>
+          <w:rFonts w:eastAsiaTheme="minorEastAsia" w:hint="eastAsia"/>
+          <w:lang w:eastAsia="zh-TW"/>
+        </w:rPr>
+        <w:t xml:space="preserve">-Yung Lin at Columbia University for the </w:t>
       </w:r>
       <w:r>
         <w:rPr>
@@ -8678,14 +8965,46 @@
           <w:rFonts w:eastAsiaTheme="minorEastAsia" w:hint="eastAsia"/>
           <w:lang w:eastAsia="zh-TW"/>
         </w:rPr>
-        <w:t xml:space="preserve"> which we used in this project and Dr. Gee Vang for the example and the package of the customized Hadoop writables.</w:t>
+        <w:t xml:space="preserve"> which we used in this project and Dr. Gee </w:t>
+      </w:r>
+      <w:proofErr w:type="spellStart"/>
+      <w:r>
+        <w:rPr>
+          <w:rFonts w:eastAsiaTheme="minorEastAsia" w:hint="eastAsia"/>
+          <w:lang w:eastAsia="zh-TW"/>
+        </w:rPr>
+        <w:t>Vang</w:t>
+      </w:r>
+      <w:proofErr w:type="spellEnd"/>
+      <w:r>
+        <w:rPr>
+          <w:rFonts w:eastAsiaTheme="minorEastAsia" w:hint="eastAsia"/>
+          <w:lang w:eastAsia="zh-TW"/>
+        </w:rPr>
+        <w:t xml:space="preserve"> for the example and the package of the customized Hadoop </w:t>
+      </w:r>
+      <w:proofErr w:type="spellStart"/>
+      <w:r>
+        <w:rPr>
+          <w:rFonts w:eastAsiaTheme="minorEastAsia" w:hint="eastAsia"/>
+          <w:lang w:eastAsia="zh-TW"/>
+        </w:rPr>
+        <w:t>writables</w:t>
+      </w:r>
+      <w:proofErr w:type="spellEnd"/>
+      <w:r>
+        <w:rPr>
+          <w:rFonts w:eastAsiaTheme="minorEastAsia" w:hint="eastAsia"/>
+          <w:lang w:eastAsia="zh-TW"/>
+        </w:rPr>
+        <w:t>.</w:t>
       </w:r>
     </w:p>
     <w:p>
       <w:pPr>
         <w:pStyle w:val="a3"/>
         <w:rPr>
-          <w:rFonts w:eastAsiaTheme="minorEastAsia" w:hint="eastAsia"/>
+          <w:rFonts w:eastAsiaTheme="minorEastAsia"/>
           <w:lang w:eastAsia="zh-TW"/>
         </w:rPr>
       </w:pPr>

</xml_diff>